<commit_message>
Opis podmodula se pojavljuje u izvezenom dokumentu.
</commit_message>
<xml_diff>
--- a/assets/word/ps_export_template.docx
+++ b/assets/word/ps_export_template.docx
@@ -91,119 +91,25 @@
           <w:szCs w:val="24"/>
           <w:lang w:val="hr-HR"/>
         </w:rPr>
-        <w:t>Ovaj predlo</w:t>
+        <w:t>${</w:t>
       </w:r>
-      <w:r>
-        <w:rPr>
-          <w:rFonts w:cs="Calibri"/>
-          <w:szCs w:val="24"/>
-          <w:lang w:val="hr-HR"/>
-        </w:rPr>
-        <w:t>ž</w:t>
-      </w:r>
+      <w:proofErr w:type="spellStart"/>
       <w:r>
         <w:rPr>
           <w:rFonts w:cs="Times New Roman"/>
           <w:szCs w:val="24"/>
           <w:lang w:val="hr-HR"/>
         </w:rPr>
-        <w:t xml:space="preserve">ak izrađen je kako bi Vam </w:t>
+        <w:t>description</w:t>
       </w:r>
+      <w:proofErr w:type="spellEnd"/>
       <w:r>
         <w:rPr>
           <w:rFonts w:cs="Times New Roman"/>
           <w:szCs w:val="24"/>
           <w:lang w:val="hr-HR"/>
         </w:rPr>
-        <w:t>se</w:t>
-      </w:r>
-      <w:r>
-        <w:rPr>
-          <w:rFonts w:cs="Times New Roman"/>
-          <w:szCs w:val="24"/>
-          <w:lang w:val="hr-HR"/>
-        </w:rPr>
-        <w:t xml:space="preserve"> olakša</w:t>
-      </w:r>
-      <w:r>
-        <w:rPr>
-          <w:rFonts w:cs="Times New Roman"/>
-          <w:szCs w:val="24"/>
-          <w:lang w:val="hr-HR"/>
-        </w:rPr>
-        <w:t>l</w:t>
-      </w:r>
-      <w:r>
-        <w:rPr>
-          <w:rFonts w:cs="Times New Roman"/>
-          <w:szCs w:val="24"/>
-          <w:lang w:val="hr-HR"/>
-        </w:rPr>
-        <w:t xml:space="preserve">o izraditi vlastitu politiku/izjavu/obavijesti o privatnosti. </w:t>
-      </w:r>
-      <w:r>
-        <w:rPr>
-          <w:rFonts w:cs="Times New Roman"/>
-          <w:szCs w:val="24"/>
-          <w:lang w:val="hr-HR"/>
-        </w:rPr>
-        <w:t>Predmetne korake potrebno je prilagoditi vlastitim obrada</w:t>
-      </w:r>
-      <w:r>
-        <w:rPr>
-          <w:rFonts w:cs="Times New Roman"/>
-          <w:szCs w:val="24"/>
-          <w:lang w:val="hr-HR"/>
-        </w:rPr>
-        <w:t>ma</w:t>
-      </w:r>
-      <w:r>
-        <w:rPr>
-          <w:rFonts w:cs="Times New Roman"/>
-          <w:szCs w:val="24"/>
-          <w:lang w:val="hr-HR"/>
-        </w:rPr>
-        <w:t xml:space="preserve"> osobnih podataka, imajući u vidu činjenicu da se ne radi o dokumentu</w:t>
-      </w:r>
-      <w:r>
-        <w:rPr>
-          <w:rFonts w:cs="Times New Roman"/>
-          <w:szCs w:val="24"/>
-          <w:lang w:val="hr-HR"/>
-        </w:rPr>
-        <w:t xml:space="preserve"> koji može biti jednak za sve</w:t>
-      </w:r>
-      <w:r>
-        <w:rPr>
-          <w:rFonts w:cs="Times New Roman"/>
-          <w:szCs w:val="24"/>
-          <w:lang w:val="hr-HR"/>
-        </w:rPr>
-        <w:t xml:space="preserve"> subjekte (</w:t>
-      </w:r>
-      <w:r>
-        <w:rPr>
-          <w:rFonts w:cs="Times New Roman"/>
-          <w:szCs w:val="24"/>
-          <w:lang w:val="hr-HR"/>
-        </w:rPr>
-        <w:t>voditelje obrade</w:t>
-      </w:r>
-      <w:r>
-        <w:rPr>
-          <w:rFonts w:cs="Times New Roman"/>
-          <w:szCs w:val="24"/>
-          <w:lang w:val="hr-HR"/>
-        </w:rPr>
-        <w:t>)</w:t>
-      </w:r>
-      <w:r>
-        <w:rPr>
-          <w:rFonts w:cs="Times New Roman"/>
-          <w:szCs w:val="24"/>
-          <w:lang w:val="hr-HR"/>
-        </w:rPr>
-        <w:t>.</w:t>
+        <w:t>}</w:t>
       </w:r>
     </w:p>
     <w:p>

</xml_diff>

<commit_message>
Napomena u Word izvozu.
</commit_message>
<xml_diff>
--- a/assets/word/ps_export_template.docx
+++ b/assets/word/ps_export_template.docx
@@ -91,25 +91,7 @@
           <w:szCs w:val="24"/>
           <w:lang w:val="hr-HR"/>
         </w:rPr>
-        <w:t>${</w:t>
-      </w:r>
-      <w:proofErr w:type="spellStart"/>
-      <w:r>
-        <w:rPr>
-          <w:rFonts w:cs="Times New Roman"/>
-          <w:szCs w:val="24"/>
-          <w:lang w:val="hr-HR"/>
-        </w:rPr>
-        <w:t>description</w:t>
-      </w:r>
-      <w:proofErr w:type="spellEnd"/>
-      <w:r>
-        <w:rPr>
-          <w:rFonts w:cs="Times New Roman"/>
-          <w:szCs w:val="24"/>
-          <w:lang w:val="hr-HR"/>
-        </w:rPr>
-        <w:t>}</w:t>
+        <w:t>${description}</w:t>
       </w:r>
     </w:p>
     <w:p>
@@ -141,7 +123,6 @@
         </w:rPr>
         <w:t>${</w:t>
       </w:r>
-      <w:proofErr w:type="spellStart"/>
       <w:r>
         <w:rPr>
           <w:rFonts w:cs="Times New Roman"/>
@@ -150,7 +131,6 @@
         </w:rPr>
         <w:t>block</w:t>
       </w:r>
-      <w:proofErr w:type="spellEnd"/>
       <w:r>
         <w:rPr>
           <w:rFonts w:cs="Times New Roman"/>
@@ -191,7 +171,6 @@
         </w:rPr>
         <w:t>${</w:t>
       </w:r>
-      <w:proofErr w:type="spellStart"/>
       <w:r>
         <w:rPr>
           <w:rFonts w:eastAsia="Times New Roman" w:cs="Times New Roman"/>
@@ -214,20 +193,7 @@
           <w:szCs w:val="24"/>
           <w:lang w:val="hr-HR"/>
         </w:rPr>
-        <w:t>itle</w:t>
-      </w:r>
-      <w:proofErr w:type="spellEnd"/>
-      <w:r>
-        <w:rPr>
-          <w:rFonts w:eastAsia="Times New Roman" w:cs="Times New Roman"/>
-          <w:b/>
-          <w:bCs/>
-          <w:color w:val="FFFFFF"/>
-          <w:spacing w:val="15"/>
-          <w:szCs w:val="24"/>
-          <w:lang w:val="hr-HR"/>
-        </w:rPr>
-        <w:t>}</w:t>
+        <w:t>itle}</w:t>
       </w:r>
     </w:p>
     <w:tbl>
@@ -265,7 +231,6 @@
               </w:rPr>
               <w:t>${</w:t>
             </w:r>
-            <w:proofErr w:type="spellStart"/>
             <w:r>
               <w:rPr>
                 <w:rFonts w:eastAsia="Times New Roman" w:cs="Times New Roman"/>
@@ -282,7 +247,6 @@
               </w:rPr>
               <w:t>ontentWrapper</w:t>
             </w:r>
-            <w:proofErr w:type="spellEnd"/>
             <w:r>
               <w:rPr>
                 <w:rFonts w:eastAsia="Times New Roman" w:cs="Times New Roman"/>
@@ -310,7 +274,6 @@
               </w:rPr>
               <w:t>${</w:t>
             </w:r>
-            <w:proofErr w:type="spellStart"/>
             <w:r>
               <w:rPr>
                 <w:rFonts w:eastAsia="Times New Roman" w:cs="Times New Roman"/>
@@ -325,16 +288,7 @@
                 <w:szCs w:val="24"/>
                 <w:lang w:val="hr-HR" w:eastAsia="en-GB"/>
               </w:rPr>
-              <w:t>ontent</w:t>
-            </w:r>
-            <w:proofErr w:type="spellEnd"/>
-            <w:r>
-              <w:rPr>
-                <w:rFonts w:eastAsia="Times New Roman" w:cs="Times New Roman"/>
-                <w:szCs w:val="24"/>
-                <w:lang w:val="hr-HR" w:eastAsia="en-GB"/>
-              </w:rPr>
-              <w:t>}</w:t>
+              <w:t>ontent}</w:t>
             </w:r>
           </w:p>
           <w:p>
@@ -366,7 +320,6 @@
               </w:rPr>
               <w:t>${/</w:t>
             </w:r>
-            <w:proofErr w:type="spellStart"/>
             <w:r>
               <w:rPr>
                 <w:rFonts w:eastAsia="Times New Roman" w:cs="Times New Roman"/>
@@ -383,7 +336,6 @@
               </w:rPr>
               <w:t>ontentWrapper</w:t>
             </w:r>
-            <w:proofErr w:type="spellEnd"/>
             <w:r>
               <w:rPr>
                 <w:rFonts w:eastAsia="Times New Roman" w:cs="Times New Roman"/>
@@ -426,7 +378,6 @@
         </w:rPr>
         <w:t>${/</w:t>
       </w:r>
-      <w:proofErr w:type="spellStart"/>
       <w:r>
         <w:rPr>
           <w:rFonts w:eastAsia="Times New Roman" w:cs="Times New Roman"/>
@@ -441,9 +392,35 @@
           <w:szCs w:val="24"/>
           <w:lang w:val="hr-HR" w:eastAsia="en-GB"/>
         </w:rPr>
-        <w:t>lock</w:t>
+        <w:t>lock}</w:t>
       </w:r>
-      <w:proofErr w:type="spellEnd"/>
+    </w:p>
+    <w:p>
+      <w:pPr>
+        <w:spacing w:before="120" w:after="120" w:line="240" w:lineRule="auto"/>
+        <w:jc w:val="both"/>
+        <w:rPr>
+          <w:rFonts w:eastAsia="Times New Roman" w:cs="Times New Roman"/>
+          <w:szCs w:val="24"/>
+          <w:lang w:val="hr-HR" w:eastAsia="en-GB"/>
+        </w:rPr>
+      </w:pPr>
+      <w:r>
+        <w:rPr>
+          <w:rFonts w:eastAsia="Times New Roman" w:cs="Times New Roman"/>
+          <w:szCs w:val="24"/>
+          <w:lang w:val="hr-HR" w:eastAsia="en-GB"/>
+        </w:rPr>
+        <w:t>${</w:t>
+      </w:r>
+      <w:r>
+        <w:rPr>
+          <w:rFonts w:eastAsia="Times New Roman" w:cs="Times New Roman"/>
+          <w:szCs w:val="24"/>
+          <w:lang w:val="hr-HR" w:eastAsia="en-GB"/>
+        </w:rPr>
+        <w:t>commentBlock</w:t>
+      </w:r>
       <w:r>
         <w:rPr>
           <w:rFonts w:eastAsia="Times New Roman" w:cs="Times New Roman"/>
@@ -451,6 +428,60 @@
           <w:lang w:val="hr-HR" w:eastAsia="en-GB"/>
         </w:rPr>
         <w:t>}</w:t>
+      </w:r>
+    </w:p>
+    <w:p>
+      <w:pPr>
+        <w:spacing w:before="120" w:after="120" w:line="240" w:lineRule="auto"/>
+        <w:jc w:val="both"/>
+        <w:rPr>
+          <w:rFonts w:eastAsia="Times New Roman" w:cs="Times New Roman"/>
+          <w:szCs w:val="24"/>
+          <w:lang w:val="hr-HR" w:eastAsia="en-GB"/>
+        </w:rPr>
+      </w:pPr>
+      <w:r>
+        <w:rPr>
+          <w:rFonts w:eastAsia="Times New Roman" w:cs="Times New Roman"/>
+          <w:szCs w:val="24"/>
+          <w:lang w:val="hr-HR" w:eastAsia="en-GB"/>
+        </w:rPr>
+        <w:t>${comment}</w:t>
+      </w:r>
+    </w:p>
+    <w:p>
+      <w:pPr>
+        <w:spacing w:before="120" w:after="120" w:line="240" w:lineRule="auto"/>
+        <w:jc w:val="both"/>
+        <w:rPr>
+          <w:rFonts w:eastAsia="Times New Roman" w:cs="Times New Roman"/>
+          <w:szCs w:val="24"/>
+          <w:lang w:val="hr-HR" w:eastAsia="en-GB"/>
+        </w:rPr>
+      </w:pPr>
+      <w:r>
+        <w:rPr>
+          <w:rFonts w:eastAsia="Times New Roman" w:cs="Times New Roman"/>
+          <w:szCs w:val="24"/>
+          <w:lang w:val="hr-HR" w:eastAsia="en-GB"/>
+        </w:rPr>
+        <w:t>${</w:t>
+      </w:r>
+      <w:r>
+        <w:rPr>
+          <w:rFonts w:eastAsia="Times New Roman" w:cs="Times New Roman"/>
+          <w:szCs w:val="24"/>
+          <w:lang w:val="hr-HR" w:eastAsia="en-GB"/>
+        </w:rPr>
+        <w:t>/</w:t>
+      </w:r>
+      <w:r>
+        <w:rPr>
+          <w:rFonts w:eastAsia="Times New Roman" w:cs="Times New Roman"/>
+          <w:szCs w:val="24"/>
+          <w:lang w:val="hr-HR" w:eastAsia="en-GB"/>
+        </w:rPr>
+        <w:t>commentBlock}</w:t>
       </w:r>
     </w:p>
     <w:p>

</xml_diff>